<commit_message>
Changes made for Thesis summary and resume.tex for KIMS app
</commit_message>
<xml_diff>
--- a/ThesisSummary/ThesisSummary.docx
+++ b/ThesisSummary/ThesisSummary.docx
@@ -28,6 +28,8 @@
       <w:r>
         <w:t>IFT, POSTECH</w:t>
       </w:r>
+      <w:bookmarkStart w:id="0" w:name="_GoBack"/>
+      <w:bookmarkEnd w:id="0"/>
     </w:p>
     <w:p/>
     <w:p>
@@ -49,11 +51,9 @@
       <w:r>
         <w:t xml:space="preserve">rules </w:t>
       </w:r>
-      <w:ins w:id="0" w:author="Adam Creuziger" w:date="2015-09-17T16:41:00Z">
-        <w:r>
-          <w:t>developed to predict properties and performance</w:t>
-        </w:r>
-      </w:ins>
+      <w:r>
+        <w:t>developed to predict properties and performance</w:t>
+      </w:r>
       <w:r>
         <w:t xml:space="preserve"> of</w:t>
       </w:r>
@@ -69,11 +69,9 @@
       <w:r>
         <w:t xml:space="preserve"> products</w:t>
       </w:r>
-      <w:ins w:id="1" w:author="Adam Creuziger" w:date="2015-09-17T16:42:00Z">
-        <w:r>
-          <w:t xml:space="preserve"> based on uniaxial mechanical test data</w:t>
-        </w:r>
-      </w:ins>
+      <w:r>
+        <w:t xml:space="preserve"> based on uniaxial mechanical test data</w:t>
+      </w:r>
       <w:r>
         <w:t xml:space="preserve"> </w:t>
       </w:r>
@@ -92,51 +90,18 @@
       <w:r>
         <w:t>.</w:t>
       </w:r>
-      <w:ins w:id="2" w:author="Adam Creuziger" w:date="2015-09-17T16:42:00Z">
-        <w:r>
-          <w:t xml:space="preserve"> </w:t>
-        </w:r>
-      </w:ins>
-      <w:ins w:id="3" w:author="Adam Creuziger" w:date="2015-09-17T16:44:00Z">
-        <w:r>
-          <w:t>M</w:t>
-        </w:r>
-      </w:ins>
-      <w:ins w:id="4" w:author="Adam Creuziger" w:date="2015-09-17T16:42:00Z">
-        <w:r>
-          <w:t xml:space="preserve">ultiaxial constitutive data </w:t>
-        </w:r>
-      </w:ins>
-      <w:ins w:id="5" w:author="Adam Creuziger" w:date="2015-09-17T16:43:00Z">
-        <w:r>
-          <w:t>is in high</w:t>
-        </w:r>
-      </w:ins>
-      <w:ins w:id="6" w:author="Adam Creuziger" w:date="2015-09-17T16:42:00Z">
-        <w:r>
-          <w:t xml:space="preserve"> demand</w:t>
-        </w:r>
-      </w:ins>
-      <w:ins w:id="7" w:author="Adam Creuziger" w:date="2015-09-17T16:43:00Z">
-        <w:r>
-          <w:t xml:space="preserve"> to</w:t>
-        </w:r>
-      </w:ins>
-      <w:ins w:id="8" w:author="Adam Creuziger" w:date="2015-09-17T16:44:00Z">
-        <w:r>
-          <w:t xml:space="preserve"> account for differences between uniaxial and multiaxial deformation, which is required to</w:t>
-        </w:r>
-      </w:ins>
-      <w:ins w:id="9" w:author="Adam Creuziger" w:date="2015-09-17T16:43:00Z">
-        <w:r>
-          <w:t xml:space="preserve"> accurately predict forming processes.</w:t>
-        </w:r>
-      </w:ins>
-      <w:ins w:id="10" w:author="Adam Creuziger" w:date="2015-09-17T16:44:00Z">
-        <w:r>
-          <w:t xml:space="preserve"> </w:t>
-        </w:r>
-      </w:ins>
+      <w:r>
+        <w:t xml:space="preserve"> </w:t>
+      </w:r>
+      <w:r>
+        <w:t>M</w:t>
+      </w:r>
+      <w:r>
+        <w:t>ultiaxial constitutive data is in high demand</w:t>
+      </w:r>
+      <w:r>
+        <w:t xml:space="preserve"> to account for differences between uniaxial and multiaxial deformation, which is required to accurately predict forming processes. </w:t>
+      </w:r>
       <w:r>
         <w:t xml:space="preserve">The </w:t>
       </w:r>
@@ -146,44 +111,15 @@
       <w:r>
         <w:t xml:space="preserve">objective of </w:t>
       </w:r>
-      <w:ins w:id="11" w:author="Adam Creuziger" w:date="2015-09-17T16:45:00Z">
-        <w:r>
-          <w:t>my</w:t>
-        </w:r>
-      </w:ins>
+      <w:r>
+        <w:t>my</w:t>
+      </w:r>
       <w:r>
         <w:t xml:space="preserve"> thesis is to </w:t>
       </w:r>
-      <w:ins w:id="12" w:author="Adam Creuziger" w:date="2015-09-17T16:45:00Z">
-        <w:r>
-          <w:t>use</w:t>
-        </w:r>
-      </w:ins>
-      <w:ins w:id="13" w:author="Adam Creuziger" w:date="2015-09-17T16:47:00Z">
-        <w:r>
-          <w:t xml:space="preserve"> advanced experimental techniques and develop</w:t>
-        </w:r>
-      </w:ins>
-      <w:ins w:id="14" w:author="Adam Creuziger" w:date="2015-09-17T16:45:00Z">
-        <w:r>
-          <w:t xml:space="preserve"> crystal plasticity</w:t>
-        </w:r>
-      </w:ins>
-      <w:ins w:id="15" w:author="Adam Creuziger" w:date="2015-09-17T16:47:00Z">
-        <w:r>
-          <w:t xml:space="preserve"> models</w:t>
-        </w:r>
-      </w:ins>
-      <w:ins w:id="16" w:author="Adam Creuziger" w:date="2015-09-17T16:45:00Z">
-        <w:r>
-          <w:t xml:space="preserve"> to </w:t>
-        </w:r>
-      </w:ins>
-      <w:ins w:id="17" w:author="Adam Creuziger" w:date="2015-09-17T16:47:00Z">
-        <w:r>
-          <w:t>create</w:t>
-        </w:r>
-      </w:ins>
+      <w:r>
+        <w:t>use advanced experimental techniques and develop crystal plasticity models to create</w:t>
+      </w:r>
       <w:r>
         <w:t xml:space="preserve"> accurate </w:t>
       </w:r>
@@ -201,43 +137,30 @@
       </w:r>
     </w:p>
     <w:p>
-      <w:ins w:id="18" w:author="Adam Creuziger" w:date="2015-09-17T16:49:00Z">
-        <w:r>
-          <w:t>C</w:t>
-        </w:r>
-      </w:ins>
+      <w:r>
+        <w:t>C</w:t>
+      </w:r>
       <w:r>
         <w:t>ryst</w:t>
       </w:r>
       <w:r>
         <w:t xml:space="preserve">al plasticity </w:t>
       </w:r>
-      <w:ins w:id="19" w:author="Adam Creuziger" w:date="2015-09-17T16:50:00Z">
-        <w:r>
-          <w:t>provides a framework that incorporates details of the microstructural deformation into macroscopic response</w:t>
-        </w:r>
-      </w:ins>
-      <w:ins w:id="20" w:author="Adam Creuziger" w:date="2015-09-17T16:58:00Z">
-        <w:r>
-          <w:t xml:space="preserve">, as introduced in the first </w:t>
-        </w:r>
-        <w:r>
-          <w:t>chapter</w:t>
-        </w:r>
-        <w:r>
-          <w:t xml:space="preserve"> of my thesis</w:t>
-        </w:r>
-      </w:ins>
-      <w:ins w:id="21" w:author="Adam Creuziger" w:date="2015-09-17T16:50:00Z">
-        <w:r>
-          <w:t xml:space="preserve">. </w:t>
-        </w:r>
-      </w:ins>
-      <w:ins w:id="22" w:author="Adam Creuziger" w:date="2015-09-17T16:51:00Z">
-        <w:r>
-          <w:t>T</w:t>
-        </w:r>
-      </w:ins>
+      <w:r>
+        <w:t>provides a framework that incorporates details of the microstructural deformation into macroscopic response</w:t>
+      </w:r>
+      <w:r>
+        <w:t xml:space="preserve">, as introduced in the first </w:t>
+      </w:r>
+      <w:r>
+        <w:t>chapter</w:t>
+      </w:r>
+      <w:r>
+        <w:t xml:space="preserve"> of my thesis</w:t>
+      </w:r>
+      <w:r>
+        <w:t>. T</w:t>
+      </w:r>
       <w:r>
         <w:t xml:space="preserve">he </w:t>
       </w:r>
@@ -382,41 +305,18 @@
       <w:r>
         <w:t xml:space="preserve">s </w:t>
       </w:r>
-      <w:ins w:id="23" w:author="Adam Creuziger" w:date="2015-09-17T16:51:00Z">
-        <w:del w:id="24" w:author="Youngung Jeong" w:date="2015-09-17T21:32:00Z">
-          <w:r>
-            <w:delText>built</w:delText>
-          </w:r>
-        </w:del>
-      </w:ins>
-      <w:ins w:id="25" w:author="Youngung Jeong" w:date="2015-09-17T21:32:00Z">
-        <w:r>
-          <w:t xml:space="preserve">mainly focused </w:t>
-        </w:r>
-      </w:ins>
-      <w:ins w:id="26" w:author="Adam Creuziger" w:date="2015-09-17T16:51:00Z">
-        <w:del w:id="27" w:author="Youngung Jeong" w:date="2015-09-17T21:32:00Z">
-          <w:r>
-            <w:delText xml:space="preserve"> upon</w:delText>
-          </w:r>
-        </w:del>
-      </w:ins>
-      <w:del w:id="28" w:author="Youngung Jeong" w:date="2015-09-17T21:32:00Z">
-        <w:r>
-          <w:delText xml:space="preserve"> </w:delText>
-        </w:r>
-      </w:del>
+      <w:r>
+        <w:t xml:space="preserve">mainly focused </w:t>
+      </w:r>
       <w:r>
         <w:t>in this thesis</w:t>
       </w:r>
       <w:r>
         <w:t>. Th</w:t>
       </w:r>
-      <w:ins w:id="29" w:author="Adam Creuziger" w:date="2015-09-17T16:53:00Z">
-        <w:r>
-          <w:t xml:space="preserve">is </w:t>
-        </w:r>
-      </w:ins>
+      <w:r>
+        <w:t xml:space="preserve">is </w:t>
+      </w:r>
       <w:r>
         <w:t>model</w:t>
       </w:r>
@@ -438,11 +338,9 @@
       <w:r>
         <w:t xml:space="preserve"> </w:t>
       </w:r>
-      <w:ins w:id="30" w:author="Adam Creuziger" w:date="2015-09-17T16:51:00Z">
-        <w:r>
-          <w:t>that</w:t>
-        </w:r>
-      </w:ins>
+      <w:r>
+        <w:t>that</w:t>
+      </w:r>
       <w:r>
         <w:t xml:space="preserve"> </w:t>
       </w:r>
@@ -461,11 +359,9 @@
       <w:r>
         <w:t>from</w:t>
       </w:r>
-      <w:ins w:id="31" w:author="Adam Creuziger" w:date="2015-09-17T16:51:00Z">
-        <w:r>
-          <w:t xml:space="preserve"> individual</w:t>
-        </w:r>
-      </w:ins>
+      <w:r>
+        <w:t xml:space="preserve"> individual</w:t>
+      </w:r>
       <w:r>
         <w:t xml:space="preserve"> </w:t>
       </w:r>
@@ -498,11 +394,9 @@
       <w:r>
         <w:t xml:space="preserve">from </w:t>
       </w:r>
-      <w:ins w:id="32" w:author="Adam Creuziger" w:date="2015-09-17T16:51:00Z">
-        <w:r>
-          <w:t>an</w:t>
-        </w:r>
-      </w:ins>
+      <w:r>
+        <w:t>an</w:t>
+      </w:r>
       <w:r>
         <w:t xml:space="preserve"> aggregate of grains to </w:t>
       </w:r>
@@ -527,73 +421,54 @@
       <w:r>
         <w:t>th</w:t>
       </w:r>
-      <w:ins w:id="33" w:author="Adam Creuziger" w:date="2015-09-17T16:54:00Z">
-        <w:r>
-          <w:t>e</w:t>
-        </w:r>
-      </w:ins>
+      <w:r>
+        <w:t>e</w:t>
+      </w:r>
       <w:r>
         <w:t xml:space="preserve"> </w:t>
       </w:r>
       <w:r>
         <w:t xml:space="preserve">microscopic </w:t>
       </w:r>
-      <w:ins w:id="34" w:author="Adam Creuziger" w:date="2015-09-17T16:55:00Z">
-        <w:r>
-          <w:t xml:space="preserve">deformation behavior of each phase to the macroscopic deformation in </w:t>
-        </w:r>
-      </w:ins>
+      <w:r>
+        <w:t xml:space="preserve">deformation behavior of each phase to the macroscopic deformation in </w:t>
+      </w:r>
       <w:r>
         <w:t>AHSS</w:t>
       </w:r>
       <w:r>
         <w:t xml:space="preserve">. </w:t>
       </w:r>
-      <w:ins w:id="35" w:author="Adam Creuziger" w:date="2015-09-17T16:55:00Z">
-        <w:r>
-          <w:t>In addition</w:t>
-        </w:r>
-      </w:ins>
+      <w:r>
+        <w:t>In addition</w:t>
+      </w:r>
       <w:r>
         <w:t xml:space="preserve">, crystal plasticity models </w:t>
       </w:r>
-      <w:ins w:id="36" w:author="Adam Creuziger" w:date="2015-09-17T16:55:00Z">
-        <w:r>
-          <w:t xml:space="preserve">provide predictions for the </w:t>
-        </w:r>
-      </w:ins>
-      <w:ins w:id="37" w:author="Adam Creuziger" w:date="2015-09-17T16:56:00Z">
-        <w:r>
-          <w:t xml:space="preserve">aggregate grain deformation, which can be compared and validated by the experimental </w:t>
-        </w:r>
-      </w:ins>
+      <w:r>
+        <w:t xml:space="preserve">provide predictions for the aggregate grain deformation, which can be compared and validated by the experimental </w:t>
+      </w:r>
       <w:r>
         <w:t>crystallographic texture evolution</w:t>
       </w:r>
-      <w:ins w:id="38" w:author="Adam Creuziger" w:date="2015-09-17T16:57:00Z">
-        <w:r>
-          <w:t>,</w:t>
-        </w:r>
-      </w:ins>
+      <w:r>
+        <w:t>,</w:t>
+      </w:r>
       <w:r>
         <w:t xml:space="preserve"> </w:t>
       </w:r>
       <w:r>
         <w:t xml:space="preserve">which </w:t>
       </w:r>
-      <w:ins w:id="39" w:author="Adam Creuziger" w:date="2015-09-17T16:57:00Z">
-        <w:r>
-          <w:t>is typically not present</w:t>
-        </w:r>
-      </w:ins>
+      <w:r>
+        <w:t>is typically not present</w:t>
+      </w:r>
       <w:r>
         <w:t xml:space="preserve"> in </w:t>
       </w:r>
-      <w:ins w:id="40" w:author="Adam Creuziger" w:date="2015-09-17T16:57:00Z">
-        <w:r>
-          <w:t xml:space="preserve">continuum level </w:t>
-        </w:r>
-      </w:ins>
+      <w:r>
+        <w:t xml:space="preserve">continuum level </w:t>
+      </w:r>
       <w:r>
         <w:t>empirical constitutive models</w:t>
       </w:r>
@@ -605,30 +480,24 @@
       <w:r>
         <w:t>In Chapter II,</w:t>
       </w:r>
-      <w:ins w:id="41" w:author="Adam Creuziger" w:date="2015-09-17T17:00:00Z">
-        <w:r>
-          <w:t xml:space="preserve"> a </w:t>
-        </w:r>
-      </w:ins>
+      <w:r>
+        <w:t xml:space="preserve"> a </w:t>
+      </w:r>
       <w:r>
         <w:t>viscoplastic self-consistent</w:t>
       </w:r>
-      <w:ins w:id="42" w:author="Adam Creuziger" w:date="2015-09-17T17:01:00Z">
-        <w:r>
-          <w:t xml:space="preserve"> (VPSC)</w:t>
-        </w:r>
-      </w:ins>
+      <w:r>
+        <w:t xml:space="preserve"> (VPSC)</w:t>
+      </w:r>
       <w:r>
         <w:t xml:space="preserve"> model </w:t>
       </w:r>
       <w:r>
         <w:t xml:space="preserve">is </w:t>
       </w:r>
-      <w:ins w:id="43" w:author="Adam Creuziger" w:date="2015-09-17T17:00:00Z">
-        <w:r>
-          <w:t xml:space="preserve">applied to mechanical deformation </w:t>
-        </w:r>
-      </w:ins>
+      <w:r>
+        <w:t xml:space="preserve">applied to mechanical deformation </w:t>
+      </w:r>
       <w:r>
         <w:t xml:space="preserve">an austenitic stainless steel. </w:t>
       </w:r>
@@ -671,69 +540,52 @@
       <w:r>
         <w:t>; and 2) hydraulic bulge test.</w:t>
       </w:r>
-      <w:ins w:id="44" w:author="Adam Creuziger" w:date="2015-09-17T17:01:00Z">
-        <w:r>
-          <w:t xml:space="preserve"> </w:t>
-        </w:r>
-        <w:del w:id="45" w:author="Youngung Jeong" w:date="2015-09-17T21:34:00Z">
-          <w:r>
-            <w:delText>[add about how the VPSC model agreed or disagreed with the experimental data]</w:delText>
-          </w:r>
-        </w:del>
-      </w:ins>
-      <w:del w:id="46" w:author="Youngung Jeong" w:date="2015-09-17T21:34:00Z">
-        <w:r>
-          <w:delText xml:space="preserve"> </w:delText>
-        </w:r>
-      </w:del>
-      <w:ins w:id="47" w:author="Adam Creuziger" w:date="2015-09-17T17:01:00Z">
-        <w:r>
-          <w:t>T</w:t>
-        </w:r>
-        <w:r>
-          <w:t>he s</w:t>
-        </w:r>
-        <w:r>
-          <w:t>tatistical representativeness in</w:t>
-        </w:r>
-        <w:r>
-          <w:t xml:space="preserve"> a sampled </w:t>
-        </w:r>
-        <w:r>
-          <w:t>population of discrete grains was</w:t>
-        </w:r>
-        <w:r>
-          <w:t xml:space="preserve"> studied in terms of </w:t>
-        </w:r>
-        <w:r>
-          <w:t>anisotropic parameters</w:t>
-        </w:r>
-        <w:r>
-          <w:t xml:space="preserve"> and yield stresses. To that end, a computational tool </w:t>
-        </w:r>
-        <w:r>
-          <w:t>is presented that wraps</w:t>
-        </w:r>
-        <w:r>
-          <w:t xml:space="preserve"> the VPSC </w:t>
-        </w:r>
-        <w:r>
-          <w:t xml:space="preserve">source code that is </w:t>
-        </w:r>
-        <w:r>
-          <w:t>written i</w:t>
-        </w:r>
-        <w:r>
-          <w:t xml:space="preserve">n FORTRAN by Python </w:t>
-        </w:r>
-        <w:r>
-          <w:lastRenderedPageBreak/>
-          <w:t>scripts to use more advanced scientific libraries</w:t>
-        </w:r>
-        <w:r>
-          <w:t xml:space="preserve">. </w:t>
-        </w:r>
-      </w:ins>
+      <w:r>
+        <w:t xml:space="preserve"> T</w:t>
+      </w:r>
+      <w:r>
+        <w:t>he s</w:t>
+      </w:r>
+      <w:r>
+        <w:t>tatistical representativeness in</w:t>
+      </w:r>
+      <w:r>
+        <w:t xml:space="preserve"> a sampled </w:t>
+      </w:r>
+      <w:r>
+        <w:t>population of discrete grains was</w:t>
+      </w:r>
+      <w:r>
+        <w:t xml:space="preserve"> studied in terms of </w:t>
+      </w:r>
+      <w:r>
+        <w:t>anisotropic parameters</w:t>
+      </w:r>
+      <w:r>
+        <w:t xml:space="preserve"> and yield stresses. To that end, a computational tool </w:t>
+      </w:r>
+      <w:r>
+        <w:t>is presented that wraps</w:t>
+      </w:r>
+      <w:r>
+        <w:t xml:space="preserve"> the VPSC </w:t>
+      </w:r>
+      <w:r>
+        <w:t xml:space="preserve">source code that is </w:t>
+      </w:r>
+      <w:r>
+        <w:t>written i</w:t>
+      </w:r>
+      <w:r>
+        <w:t xml:space="preserve">n FORTRAN by Python </w:t>
+      </w:r>
+      <w:r>
+        <w:lastRenderedPageBreak/>
+        <w:t>scripts to use more advanced scientific libraries</w:t>
+      </w:r>
+      <w:r>
+        <w:t xml:space="preserve">. </w:t>
+      </w:r>
       <w:r>
         <w:t>Although</w:t>
       </w:r>
@@ -848,11 +700,9 @@
       <w:r>
         <w:t>.</w:t>
       </w:r>
-      <w:ins w:id="48" w:author="Adam Creuziger" w:date="2015-09-17T17:02:00Z">
-        <w:r>
-          <w:t xml:space="preserve"> </w:t>
-        </w:r>
-      </w:ins>
+      <w:r>
+        <w:t xml:space="preserve"> </w:t>
+      </w:r>
       <w:r>
         <w:t xml:space="preserve">This application </w:t>
       </w:r>
@@ -862,11 +712,9 @@
       <w:r>
         <w:t>explicitly demonstrate</w:t>
       </w:r>
-      <w:ins w:id="49" w:author="Adam Creuziger" w:date="2015-09-17T17:02:00Z">
-        <w:r>
-          <w:t>d</w:t>
-        </w:r>
-      </w:ins>
+      <w:r>
+        <w:t>d</w:t>
+      </w:r>
       <w:r>
         <w:t xml:space="preserve"> the appropriate </w:t>
       </w:r>
@@ -913,37 +761,26 @@
       <w:r>
         <w:t xml:space="preserve"> for the </w:t>
       </w:r>
-      <w:commentRangeStart w:id="50"/>
+      <w:commentRangeStart w:id="1"/>
       <w:r>
         <w:t xml:space="preserve">interstitial-free </w:t>
       </w:r>
-      <w:commentRangeEnd w:id="50"/>
+      <w:commentRangeEnd w:id="1"/>
       <w:r>
         <w:rPr>
           <w:rStyle w:val="CommentReference"/>
         </w:rPr>
-        <w:commentReference w:id="50"/>
+        <w:commentReference w:id="1"/>
       </w:r>
       <w:r>
         <w:t xml:space="preserve">steel </w:t>
       </w:r>
-      <w:ins w:id="51" w:author="Adam Creuziger" w:date="2015-09-17T17:03:00Z">
-        <w:del w:id="52" w:author="Youngung Jeong" w:date="2015-09-17T21:36:00Z">
-          <w:r>
-            <w:delText>wa</w:delText>
-          </w:r>
-        </w:del>
-      </w:ins>
-      <w:ins w:id="53" w:author="Youngung Jeong" w:date="2015-09-17T21:36:00Z">
-        <w:r>
-          <w:t>i</w:t>
-        </w:r>
-      </w:ins>
-      <w:ins w:id="54" w:author="Adam Creuziger" w:date="2015-09-17T17:03:00Z">
-        <w:r>
-          <w:t>s</w:t>
-        </w:r>
-      </w:ins>
+      <w:r>
+        <w:t>i</w:t>
+      </w:r>
+      <w:r>
+        <w:t>s</w:t>
+      </w:r>
       <w:r>
         <w:t xml:space="preserve"> presented. </w:t>
       </w:r>
@@ -1183,62 +1020,48 @@
       <w:r>
         <w:t>Chapter IV</w:t>
       </w:r>
-      <w:ins w:id="55" w:author="Adam Creuziger" w:date="2015-09-17T17:04:00Z">
-        <w:r>
-          <w:t xml:space="preserve"> </w:t>
-        </w:r>
-      </w:ins>
+      <w:r>
+        <w:t xml:space="preserve"> </w:t>
+      </w:r>
       <w:r>
         <w:t>follow</w:t>
       </w:r>
-      <w:ins w:id="56" w:author="Adam Creuziger" w:date="2015-09-17T17:04:00Z">
-        <w:r>
-          <w:t>s</w:t>
-        </w:r>
-      </w:ins>
+      <w:r>
+        <w:t>s</w:t>
+      </w:r>
       <w:r>
         <w:t xml:space="preserve">-up </w:t>
       </w:r>
-      <w:ins w:id="57" w:author="Adam Creuziger" w:date="2015-09-17T17:04:00Z">
-        <w:r>
-          <w:t xml:space="preserve">on the </w:t>
-        </w:r>
-      </w:ins>
+      <w:r>
+        <w:t xml:space="preserve">on the </w:t>
+      </w:r>
       <w:r>
         <w:t xml:space="preserve">work of Chapter II </w:t>
       </w:r>
-      <w:ins w:id="58" w:author="Adam Creuziger" w:date="2015-09-17T17:04:00Z">
-        <w:r>
-          <w:t>by</w:t>
-        </w:r>
-      </w:ins>
+      <w:r>
+        <w:t>by</w:t>
+      </w:r>
       <w:r>
         <w:t xml:space="preserve"> incorporat</w:t>
       </w:r>
-      <w:ins w:id="59" w:author="Adam Creuziger" w:date="2015-09-17T17:04:00Z">
-        <w:r>
-          <w:t>ing</w:t>
-        </w:r>
-      </w:ins>
+      <w:r>
+        <w:t>ing</w:t>
+      </w:r>
       <w:r>
         <w:t xml:space="preserve"> the</w:t>
       </w:r>
       <w:r>
         <w:t xml:space="preserve"> transformation kinetics</w:t>
       </w:r>
-      <w:ins w:id="60" w:author="Adam Creuziger" w:date="2015-09-17T17:04:00Z">
-        <w:r>
-          <w:t xml:space="preserve"> from austenite to martensite</w:t>
-        </w:r>
-      </w:ins>
-      <w:r>
-        <w:t xml:space="preserve"> </w:t>
-      </w:r>
-      <w:ins w:id="61" w:author="Adam Creuziger" w:date="2015-09-17T17:04:00Z">
-        <w:r>
-          <w:t>in</w:t>
-        </w:r>
-      </w:ins>
+      <w:r>
+        <w:t xml:space="preserve"> from austenite to martensite</w:t>
+      </w:r>
+      <w:r>
+        <w:t xml:space="preserve"> </w:t>
+      </w:r>
+      <w:r>
+        <w:t>in</w:t>
+      </w:r>
       <w:r>
         <w:t xml:space="preserve"> </w:t>
       </w:r>
@@ -1251,11 +1074,9 @@
       <w:r>
         <w:t xml:space="preserve">The </w:t>
       </w:r>
-      <w:ins w:id="62" w:author="Adam Creuziger" w:date="2015-09-17T17:05:00Z">
-        <w:r>
-          <w:t xml:space="preserve">following were added to the developed model: </w:t>
-        </w:r>
-      </w:ins>
+      <w:r>
+        <w:t xml:space="preserve">following were added to the developed model: </w:t>
+      </w:r>
       <w:r>
         <w:t xml:space="preserve">1) </w:t>
       </w:r>
@@ -1289,11 +1110,9 @@
       <w:r>
         <w:t xml:space="preserve"> The model was validated through both in-situ neutron diffraction and X-ray</w:t>
       </w:r>
-      <w:ins w:id="63" w:author="Adam Creuziger" w:date="2015-09-17T17:05:00Z">
-        <w:r>
-          <w:t xml:space="preserve"> diffraction</w:t>
-        </w:r>
-      </w:ins>
+      <w:r>
+        <w:t xml:space="preserve"> diffraction</w:t>
+      </w:r>
       <w:r>
         <w:t xml:space="preserve"> in terms of diffraction strains and the evolution of the phase volume fraction</w:t>
       </w:r>
@@ -1323,7 +1142,7 @@
       </w:r>
     </w:p>
     <w:p>
-      <w:commentRangeStart w:id="64"/>
+      <w:commentRangeStart w:id="2"/>
       <w:r>
         <w:t xml:space="preserve">Based on the </w:t>
       </w:r>
@@ -1336,89 +1155,19 @@
       <w:r>
         <w:t>, crystal plasticity</w:t>
       </w:r>
-      <w:ins w:id="65" w:author="Adam Creuziger" w:date="2015-09-17T17:06:00Z">
-        <w:r>
-          <w:t xml:space="preserve"> can be used</w:t>
-        </w:r>
-      </w:ins>
+      <w:r>
+        <w:t xml:space="preserve"> can be used</w:t>
+      </w:r>
       <w:r>
         <w:t xml:space="preserve"> </w:t>
       </w:r>
       <w:r>
         <w:t>as a constitutive modeling framework</w:t>
       </w:r>
-      <w:ins w:id="66" w:author="Adam Creuziger" w:date="2015-09-17T17:06:00Z">
-        <w:r>
-          <w:t>.</w:t>
-        </w:r>
-      </w:ins>
-      <w:bookmarkStart w:id="67" w:name="_GoBack"/>
-      <w:bookmarkEnd w:id="67"/>
-      <w:del w:id="68" w:author="Adam Creuziger" w:date="2015-09-17T17:06:00Z">
-        <w:r>
-          <w:delText xml:space="preserve"> </w:delText>
-        </w:r>
-        <w:r>
-          <w:delText xml:space="preserve">and </w:delText>
-        </w:r>
-        <w:r>
-          <w:delText xml:space="preserve">can </w:delText>
-        </w:r>
-      </w:del>
-      <w:del w:id="69" w:author="Adam Creuziger" w:date="2015-09-17T17:07:00Z">
-        <w:r>
-          <w:delText xml:space="preserve">provide </w:delText>
-        </w:r>
-        <w:r>
-          <w:delText>more</w:delText>
-        </w:r>
-        <w:r>
-          <w:delText xml:space="preserve"> physical </w:delText>
-        </w:r>
-        <w:r>
-          <w:delText>interpretation</w:delText>
-        </w:r>
-        <w:r>
-          <w:delText>s</w:delText>
-        </w:r>
-        <w:r>
-          <w:delText xml:space="preserve"> </w:delText>
-        </w:r>
-        <w:r>
-          <w:delText>for the</w:delText>
-        </w:r>
-        <w:r>
-          <w:delText xml:space="preserve"> </w:delText>
-        </w:r>
-        <w:r>
-          <w:delText xml:space="preserve">multiaxial </w:delText>
-        </w:r>
-        <w:r>
-          <w:delText>constitutive behaviors</w:delText>
-        </w:r>
-        <w:r>
-          <w:delText xml:space="preserve"> </w:delText>
-        </w:r>
-        <w:r>
-          <w:delText>of</w:delText>
-        </w:r>
-        <w:r>
-          <w:delText xml:space="preserve"> </w:delText>
-        </w:r>
-        <w:r>
-          <w:delText>commercial sheet alloys studied in the current study</w:delText>
-        </w:r>
-        <w:r>
-          <w:delText>.</w:delText>
-        </w:r>
-        <w:commentRangeEnd w:id="64"/>
-        <w:r>
-          <w:rPr>
-            <w:rStyle w:val="CommentReference"/>
-          </w:rPr>
-          <w:commentReference w:id="64"/>
-        </w:r>
-      </w:del>
+      <w:r>
+        <w:t>.</w:t>
+      </w:r>
+      <w:commentRangeEnd w:id="2"/>
     </w:p>
     <w:p>
       <w:pPr>
@@ -1577,7 +1326,7 @@
     <w:p>
       <w:pPr>
         <w:rPr>
-          <w:ins w:id="70" w:author="Adam Creuziger" w:date="2015-09-17T16:48:00Z"/>
+          <w:ins w:id="3" w:author="Adam Creuziger" w:date="2015-09-17T16:48:00Z"/>
         </w:rPr>
       </w:pPr>
       <w:r>
@@ -1587,28 +1336,28 @@
     <w:p>
       <w:pPr>
         <w:rPr>
-          <w:ins w:id="71" w:author="Adam Creuziger" w:date="2015-09-17T16:48:00Z"/>
+          <w:ins w:id="4" w:author="Adam Creuziger" w:date="2015-09-17T16:48:00Z"/>
         </w:rPr>
       </w:pPr>
     </w:p>
     <w:p>
       <w:pPr>
         <w:rPr>
-          <w:ins w:id="72" w:author="Adam Creuziger" w:date="2015-09-17T16:48:00Z"/>
+          <w:ins w:id="5" w:author="Adam Creuziger" w:date="2015-09-17T16:48:00Z"/>
         </w:rPr>
       </w:pPr>
     </w:p>
     <w:p>
       <w:pPr>
         <w:rPr>
-          <w:ins w:id="73" w:author="Adam Creuziger" w:date="2015-09-17T16:48:00Z"/>
+          <w:ins w:id="6" w:author="Adam Creuziger" w:date="2015-09-17T16:48:00Z"/>
         </w:rPr>
       </w:pPr>
     </w:p>
     <w:p>
       <w:pPr>
         <w:rPr>
-          <w:ins w:id="74" w:author="Adam Creuziger" w:date="2015-09-17T16:48:00Z"/>
+          <w:ins w:id="7" w:author="Adam Creuziger" w:date="2015-09-17T16:48:00Z"/>
         </w:rPr>
       </w:pPr>
     </w:p>
@@ -1629,7 +1378,7 @@
 
 <file path=word/comments.xml><?xml version="1.0" encoding="utf-8"?>
 <w:comments xmlns:wpc="http://schemas.microsoft.com/office/word/2010/wordprocessingCanvas" xmlns:mo="http://schemas.microsoft.com/office/mac/office/2008/main" xmlns:mc="http://schemas.openxmlformats.org/markup-compatibility/2006" xmlns:mv="urn:schemas-microsoft-com:mac:vml" xmlns:o="urn:schemas-microsoft-com:office:office" xmlns:r="http://schemas.openxmlformats.org/officeDocument/2006/relationships" xmlns:m="http://schemas.openxmlformats.org/officeDocument/2006/math" xmlns:v="urn:schemas-microsoft-com:vml" xmlns:wp14="http://schemas.microsoft.com/office/word/2010/wordprocessingDrawing" xmlns:wp="http://schemas.openxmlformats.org/drawingml/2006/wordprocessingDrawing" xmlns:w10="urn:schemas-microsoft-com:office:word" xmlns:w="http://schemas.openxmlformats.org/wordprocessingml/2006/main" xmlns:w14="http://schemas.microsoft.com/office/word/2010/wordml" xmlns:wpg="http://schemas.microsoft.com/office/word/2010/wordprocessingGroup" xmlns:wpi="http://schemas.microsoft.com/office/word/2010/wordprocessingInk" xmlns:wne="http://schemas.microsoft.com/office/word/2006/wordml" xmlns:wps="http://schemas.microsoft.com/office/word/2010/wordprocessingShape" mc:Ignorable="w14 wp14">
-  <w:comment w:id="50" w:author="Adam Creuziger" w:date="2015-09-17T17:04:00Z" w:initials="AC">
+  <w:comment w:id="1" w:author="Adam Creuziger" w:date="2015-09-17T17:04:00Z" w:initials="AC">
     <w:p>
       <w:pPr>
         <w:pStyle w:val="CommentText"/>
@@ -1642,22 +1391,6 @@
       </w:r>
       <w:r>
         <w:t>First time you’ve mentioned IF steel.  What else did you do with it?</w:t>
-      </w:r>
-    </w:p>
-  </w:comment>
-  <w:comment w:id="64" w:author="Adam Creuziger" w:date="2015-09-17T17:06:00Z" w:initials="AC">
-    <w:p>
-      <w:pPr>
-        <w:pStyle w:val="CommentText"/>
-      </w:pPr>
-      <w:r>
-        <w:rPr>
-          <w:rStyle w:val="CommentReference"/>
-        </w:rPr>
-        <w:annotationRef/>
-      </w:r>
-      <w:r>
-        <w:t>Echo the introduction more.</w:t>
       </w:r>
     </w:p>
   </w:comment>

</xml_diff>